<commit_message>
Thiet ke xu ly Update images
</commit_message>
<xml_diff>
--- a/ projectquanlybongdavodichquocgia/Document/Bao Cao Lan2/ThietKeXuLy/ThietKeXuLy_Update.docx
+++ b/ projectquanlybongdavodichquocgia/Document/Bao Cao Lan2/ThietKeXuLy/ThietKeXuLy_Update.docx
@@ -1530,6 +1530,56 @@
           <w:b/>
         </w:rPr>
       </w:pPr>
+      <w:bookmarkStart w:id="2" w:name="_GoBack"/>
+      <w:r>
+        <w:rPr>
+          <w:b/>
+          <w:noProof/>
+          <w:lang w:val="vi-VN" w:eastAsia="vi-VN"/>
+        </w:rPr>
+        <w:drawing>
+          <wp:inline distT="0" distB="0" distL="0" distR="0">
+            <wp:extent cx="2971800" cy="3419475"/>
+            <wp:effectExtent l="0" t="0" r="0" b="9525"/>
+            <wp:docPr id="60" name="Picture 60"/>
+            <wp:cNvGraphicFramePr>
+              <a:graphicFrameLocks xmlns:a="http://schemas.openxmlformats.org/drawingml/2006/main" noChangeAspect="1"/>
+            </wp:cNvGraphicFramePr>
+            <a:graphic xmlns:a="http://schemas.openxmlformats.org/drawingml/2006/main">
+              <a:graphicData uri="http://schemas.openxmlformats.org/drawingml/2006/picture">
+                <pic:pic xmlns:pic="http://schemas.openxmlformats.org/drawingml/2006/picture">
+                  <pic:nvPicPr>
+                    <pic:cNvPr id="0" name="DanhSachDoiBong.png"/>
+                    <pic:cNvPicPr/>
+                  </pic:nvPicPr>
+                  <pic:blipFill>
+                    <a:blip r:embed="rId10">
+                      <a:extLst>
+                        <a:ext uri="{28A0092B-C50C-407E-A947-70E740481C1C}">
+                          <a14:useLocalDpi xmlns:a14="http://schemas.microsoft.com/office/drawing/2010/main" val="0"/>
+                        </a:ext>
+                      </a:extLst>
+                    </a:blip>
+                    <a:stretch>
+                      <a:fillRect/>
+                    </a:stretch>
+                  </pic:blipFill>
+                  <pic:spPr>
+                    <a:xfrm>
+                      <a:off x="0" y="0"/>
+                      <a:ext cx="2971800" cy="3419475"/>
+                    </a:xfrm>
+                    <a:prstGeom prst="rect">
+                      <a:avLst/>
+                    </a:prstGeom>
+                  </pic:spPr>
+                </pic:pic>
+              </a:graphicData>
+            </a:graphic>
+          </wp:inline>
+        </w:drawing>
+      </w:r>
+      <w:bookmarkEnd w:id="2"/>
     </w:p>
     <w:p>
       <w:pPr>
@@ -1579,7 +1629,7 @@
                     <pic:cNvPicPr/>
                   </pic:nvPicPr>
                   <pic:blipFill>
-                    <a:blip r:embed="rId10">
+                    <a:blip r:embed="rId11">
                       <a:extLst>
                         <a:ext uri="{28A0092B-C50C-407E-A947-70E740481C1C}">
                           <a14:useLocalDpi xmlns:a14="http://schemas.microsoft.com/office/drawing/2010/main" val="0"/>
@@ -1660,6 +1710,54 @@
           <w:b/>
         </w:rPr>
       </w:pPr>
+      <w:r>
+        <w:rPr>
+          <w:b/>
+          <w:noProof/>
+          <w:lang w:val="vi-VN" w:eastAsia="vi-VN"/>
+        </w:rPr>
+        <w:drawing>
+          <wp:inline distT="0" distB="0" distL="0" distR="0">
+            <wp:extent cx="2971800" cy="3419475"/>
+            <wp:effectExtent l="0" t="0" r="0" b="9525"/>
+            <wp:docPr id="59" name="Picture 59"/>
+            <wp:cNvGraphicFramePr>
+              <a:graphicFrameLocks xmlns:a="http://schemas.openxmlformats.org/drawingml/2006/main" noChangeAspect="1"/>
+            </wp:cNvGraphicFramePr>
+            <a:graphic xmlns:a="http://schemas.openxmlformats.org/drawingml/2006/main">
+              <a:graphicData uri="http://schemas.openxmlformats.org/drawingml/2006/picture">
+                <pic:pic xmlns:pic="http://schemas.openxmlformats.org/drawingml/2006/picture">
+                  <pic:nvPicPr>
+                    <pic:cNvPr id="0" name="BangCauThu.png"/>
+                    <pic:cNvPicPr/>
+                  </pic:nvPicPr>
+                  <pic:blipFill>
+                    <a:blip r:embed="rId12">
+                      <a:extLst>
+                        <a:ext uri="{28A0092B-C50C-407E-A947-70E740481C1C}">
+                          <a14:useLocalDpi xmlns:a14="http://schemas.microsoft.com/office/drawing/2010/main" val="0"/>
+                        </a:ext>
+                      </a:extLst>
+                    </a:blip>
+                    <a:stretch>
+                      <a:fillRect/>
+                    </a:stretch>
+                  </pic:blipFill>
+                  <pic:spPr>
+                    <a:xfrm>
+                      <a:off x="0" y="0"/>
+                      <a:ext cx="2971800" cy="3419475"/>
+                    </a:xfrm>
+                    <a:prstGeom prst="rect">
+                      <a:avLst/>
+                    </a:prstGeom>
+                  </pic:spPr>
+                </pic:pic>
+              </a:graphicData>
+            </a:graphic>
+          </wp:inline>
+        </w:drawing>
+      </w:r>
     </w:p>
     <w:p>
       <w:pPr>
@@ -1723,7 +1821,7 @@
                     <pic:cNvPicPr/>
                   </pic:nvPicPr>
                   <pic:blipFill>
-                    <a:blip r:embed="rId11">
+                    <a:blip r:embed="rId13">
                       <a:extLst>
                         <a:ext uri="{28A0092B-C50C-407E-A947-70E740481C1C}">
                           <a14:useLocalDpi xmlns:a14="http://schemas.microsoft.com/office/drawing/2010/main" val="0"/>
@@ -1817,8 +1915,8 @@
         </w:rPr>
         <w:drawing>
           <wp:inline distT="0" distB="0" distL="0" distR="0">
-            <wp:extent cx="2571750" cy="2295525"/>
-            <wp:effectExtent l="0" t="0" r="0" b="9525"/>
+            <wp:extent cx="2571750" cy="1602940"/>
+            <wp:effectExtent l="0" t="0" r="0" b="0"/>
             <wp:docPr id="33" name="Picture 33"/>
             <wp:cNvGraphicFramePr>
               <a:graphicFrameLocks xmlns:a="http://schemas.openxmlformats.org/drawingml/2006/main" noChangeAspect="1"/>
@@ -1831,7 +1929,7 @@
                     <pic:cNvPicPr/>
                   </pic:nvPicPr>
                   <pic:blipFill>
-                    <a:blip r:embed="rId12">
+                    <a:blip r:embed="rId14">
                       <a:extLst>
                         <a:ext uri="{28A0092B-C50C-407E-A947-70E740481C1C}">
                           <a14:useLocalDpi xmlns:a14="http://schemas.microsoft.com/office/drawing/2010/main" val="0"/>
@@ -1845,7 +1943,7 @@
                   <pic:spPr>
                     <a:xfrm>
                       <a:off x="0" y="0"/>
-                      <a:ext cx="2571750" cy="2295525"/>
+                      <a:ext cx="2571750" cy="1602940"/>
                     </a:xfrm>
                     <a:prstGeom prst="rect">
                       <a:avLst/>
@@ -1908,7 +2006,7 @@
                     <pic:cNvPicPr/>
                   </pic:nvPicPr>
                   <pic:blipFill>
-                    <a:blip r:embed="rId13">
+                    <a:blip r:embed="rId15">
                       <a:extLst>
                         <a:ext uri="{28A0092B-C50C-407E-A947-70E740481C1C}">
                           <a14:useLocalDpi xmlns:a14="http://schemas.microsoft.com/office/drawing/2010/main" val="0"/>
@@ -2003,9 +2101,9 @@
         </w:rPr>
         <w:drawing>
           <wp:inline distT="0" distB="0" distL="0" distR="0">
-            <wp:extent cx="2990850" cy="2295525"/>
-            <wp:effectExtent l="0" t="0" r="0" b="9525"/>
-            <wp:docPr id="49" name="Picture 49"/>
+            <wp:extent cx="2976880" cy="2237105"/>
+            <wp:effectExtent l="0" t="0" r="0" b="0"/>
+            <wp:docPr id="52" name="Picture 52" descr="C:\Users\Rua\Desktop\mockup.png"/>
             <wp:cNvGraphicFramePr>
               <a:graphicFrameLocks xmlns:a="http://schemas.openxmlformats.org/drawingml/2006/main" noChangeAspect="1"/>
             </wp:cNvGraphicFramePr>
@@ -2013,29 +2111,36 @@
               <a:graphicData uri="http://schemas.openxmlformats.org/drawingml/2006/picture">
                 <pic:pic xmlns:pic="http://schemas.openxmlformats.org/drawingml/2006/picture">
                   <pic:nvPicPr>
-                    <pic:cNvPr id="0" name="mockup_2.png"/>
-                    <pic:cNvPicPr/>
+                    <pic:cNvPr id="0" name="Picture 1" descr="C:\Users\Rua\Desktop\mockup.png"/>
+                    <pic:cNvPicPr>
+                      <a:picLocks noChangeAspect="1" noChangeArrowheads="1"/>
+                    </pic:cNvPicPr>
                   </pic:nvPicPr>
                   <pic:blipFill>
-                    <a:blip r:embed="rId14">
+                    <a:blip r:embed="rId16">
                       <a:extLst>
                         <a:ext uri="{28A0092B-C50C-407E-A947-70E740481C1C}">
                           <a14:useLocalDpi xmlns:a14="http://schemas.microsoft.com/office/drawing/2010/main" val="0"/>
                         </a:ext>
                       </a:extLst>
                     </a:blip>
+                    <a:srcRect/>
                     <a:stretch>
                       <a:fillRect/>
                     </a:stretch>
                   </pic:blipFill>
-                  <pic:spPr>
+                  <pic:spPr bwMode="auto">
                     <a:xfrm>
                       <a:off x="0" y="0"/>
-                      <a:ext cx="2990850" cy="2295525"/>
+                      <a:ext cx="2976880" cy="2237105"/>
                     </a:xfrm>
                     <a:prstGeom prst="rect">
                       <a:avLst/>
                     </a:prstGeom>
+                    <a:noFill/>
+                    <a:ln>
+                      <a:noFill/>
+                    </a:ln>
                   </pic:spPr>
                 </pic:pic>
               </a:graphicData>
@@ -2103,7 +2208,7 @@
                     <pic:cNvPicPr/>
                   </pic:nvPicPr>
                   <pic:blipFill>
-                    <a:blip r:embed="rId15">
+                    <a:blip r:embed="rId17">
                       <a:extLst>
                         <a:ext uri="{28A0092B-C50C-407E-A947-70E740481C1C}">
                           <a14:useLocalDpi xmlns:a14="http://schemas.microsoft.com/office/drawing/2010/main" val="0"/>
@@ -2184,8 +2289,8 @@
         </w:rPr>
         <w:drawing>
           <wp:inline distT="0" distB="0" distL="0" distR="0">
-            <wp:extent cx="2571750" cy="1943100"/>
-            <wp:effectExtent l="0" t="0" r="0" b="0"/>
+            <wp:extent cx="2571750" cy="1784479"/>
+            <wp:effectExtent l="0" t="0" r="0" b="6350"/>
             <wp:docPr id="50" name="Picture 50"/>
             <wp:cNvGraphicFramePr>
               <a:graphicFrameLocks xmlns:a="http://schemas.openxmlformats.org/drawingml/2006/main" noChangeAspect="1"/>
@@ -2198,7 +2303,7 @@
                     <pic:cNvPicPr/>
                   </pic:nvPicPr>
                   <pic:blipFill>
-                    <a:blip r:embed="rId16">
+                    <a:blip r:embed="rId18">
                       <a:extLst>
                         <a:ext uri="{28A0092B-C50C-407E-A947-70E740481C1C}">
                           <a14:useLocalDpi xmlns:a14="http://schemas.microsoft.com/office/drawing/2010/main" val="0"/>
@@ -2212,7 +2317,7 @@
                   <pic:spPr>
                     <a:xfrm>
                       <a:off x="0" y="0"/>
-                      <a:ext cx="2571750" cy="1943100"/>
+                      <a:ext cx="2571750" cy="1784479"/>
                     </a:xfrm>
                     <a:prstGeom prst="rect">
                       <a:avLst/>
@@ -2269,7 +2374,7 @@
           <w:lang w:val="vi-VN" w:eastAsia="vi-VN"/>
         </w:rPr>
         <w:drawing>
-          <wp:inline distT="0" distB="0" distL="0" distR="0">
+          <wp:inline distT="0" distB="0" distL="0" distR="0" wp14:anchorId="033C1ADF" wp14:editId="33DF985B">
             <wp:extent cx="5296640" cy="3905795"/>
             <wp:effectExtent l="0" t="0" r="0" b="0"/>
             <wp:docPr id="37" name="Picture 37"/>
@@ -2284,7 +2389,7 @@
                     <pic:cNvPicPr/>
                   </pic:nvPicPr>
                   <pic:blipFill>
-                    <a:blip r:embed="rId17">
+                    <a:blip r:embed="rId19">
                       <a:extLst>
                         <a:ext uri="{28A0092B-C50C-407E-A947-70E740481C1C}">
                           <a14:useLocalDpi xmlns:a14="http://schemas.microsoft.com/office/drawing/2010/main" val="0"/>
@@ -2491,8 +2596,8 @@
         </w:rPr>
         <w:drawing>
           <wp:inline distT="0" distB="0" distL="0" distR="0">
-            <wp:extent cx="2571750" cy="2295525"/>
-            <wp:effectExtent l="0" t="0" r="0" b="9525"/>
+            <wp:extent cx="2571750" cy="2122574"/>
+            <wp:effectExtent l="0" t="0" r="0" b="0"/>
             <wp:docPr id="51" name="Picture 51"/>
             <wp:cNvGraphicFramePr>
               <a:graphicFrameLocks xmlns:a="http://schemas.openxmlformats.org/drawingml/2006/main" noChangeAspect="1"/>
@@ -2505,7 +2610,7 @@
                     <pic:cNvPicPr/>
                   </pic:nvPicPr>
                   <pic:blipFill>
-                    <a:blip r:embed="rId18">
+                    <a:blip r:embed="rId20">
                       <a:extLst>
                         <a:ext uri="{28A0092B-C50C-407E-A947-70E740481C1C}">
                           <a14:useLocalDpi xmlns:a14="http://schemas.microsoft.com/office/drawing/2010/main" val="0"/>
@@ -2519,7 +2624,7 @@
                   <pic:spPr>
                     <a:xfrm>
                       <a:off x="0" y="0"/>
-                      <a:ext cx="2571750" cy="2295525"/>
+                      <a:ext cx="2571750" cy="2122574"/>
                     </a:xfrm>
                     <a:prstGeom prst="rect">
                       <a:avLst/>
@@ -2591,7 +2696,7 @@
                     <pic:cNvPicPr/>
                   </pic:nvPicPr>
                   <pic:blipFill>
-                    <a:blip r:embed="rId19">
+                    <a:blip r:embed="rId21">
                       <a:extLst>
                         <a:ext uri="{28A0092B-C50C-407E-A947-70E740481C1C}">
                           <a14:useLocalDpi xmlns:a14="http://schemas.microsoft.com/office/drawing/2010/main" val="0"/>
@@ -2678,8 +2783,8 @@
         </w:rPr>
         <w:drawing>
           <wp:inline distT="0" distB="0" distL="0" distR="0">
-            <wp:extent cx="2571750" cy="3038475"/>
-            <wp:effectExtent l="0" t="0" r="0" b="9525"/>
+            <wp:extent cx="2571750" cy="2716517"/>
+            <wp:effectExtent l="0" t="0" r="0" b="8255"/>
             <wp:docPr id="53" name="Picture 53"/>
             <wp:cNvGraphicFramePr>
               <a:graphicFrameLocks xmlns:a="http://schemas.openxmlformats.org/drawingml/2006/main" noChangeAspect="1"/>
@@ -2692,7 +2797,7 @@
                     <pic:cNvPicPr/>
                   </pic:nvPicPr>
                   <pic:blipFill>
-                    <a:blip r:embed="rId20">
+                    <a:blip r:embed="rId22">
                       <a:extLst>
                         <a:ext uri="{28A0092B-C50C-407E-A947-70E740481C1C}">
                           <a14:useLocalDpi xmlns:a14="http://schemas.microsoft.com/office/drawing/2010/main" val="0"/>
@@ -2706,7 +2811,7 @@
                   <pic:spPr>
                     <a:xfrm>
                       <a:off x="0" y="0"/>
-                      <a:ext cx="2571750" cy="3038475"/>
+                      <a:ext cx="2571750" cy="2716517"/>
                     </a:xfrm>
                     <a:prstGeom prst="rect">
                       <a:avLst/>
@@ -2778,7 +2883,7 @@
                     <pic:cNvPicPr/>
                   </pic:nvPicPr>
                   <pic:blipFill>
-                    <a:blip r:embed="rId21">
+                    <a:blip r:embed="rId23">
                       <a:extLst>
                         <a:ext uri="{28A0092B-C50C-407E-A947-70E740481C1C}">
                           <a14:useLocalDpi xmlns:a14="http://schemas.microsoft.com/office/drawing/2010/main" val="0"/>
@@ -2877,8 +2982,8 @@
         </w:rPr>
         <w:drawing>
           <wp:inline distT="0" distB="0" distL="0" distR="0">
-            <wp:extent cx="2571750" cy="1905000"/>
-            <wp:effectExtent l="0" t="0" r="0" b="0"/>
+            <wp:extent cx="2571750" cy="1767525"/>
+            <wp:effectExtent l="0" t="0" r="0" b="4445"/>
             <wp:docPr id="54" name="Picture 54"/>
             <wp:cNvGraphicFramePr>
               <a:graphicFrameLocks xmlns:a="http://schemas.openxmlformats.org/drawingml/2006/main" noChangeAspect="1"/>
@@ -2891,7 +2996,7 @@
                     <pic:cNvPicPr/>
                   </pic:nvPicPr>
                   <pic:blipFill>
-                    <a:blip r:embed="rId22">
+                    <a:blip r:embed="rId24">
                       <a:extLst>
                         <a:ext uri="{28A0092B-C50C-407E-A947-70E740481C1C}">
                           <a14:useLocalDpi xmlns:a14="http://schemas.microsoft.com/office/drawing/2010/main" val="0"/>
@@ -2905,7 +3010,7 @@
                   <pic:spPr>
                     <a:xfrm>
                       <a:off x="0" y="0"/>
-                      <a:ext cx="2571750" cy="1905000"/>
+                      <a:ext cx="2571750" cy="1767525"/>
                     </a:xfrm>
                     <a:prstGeom prst="rect">
                       <a:avLst/>
@@ -2995,7 +3100,7 @@
                     <pic:cNvPicPr/>
                   </pic:nvPicPr>
                   <pic:blipFill>
-                    <a:blip r:embed="rId23">
+                    <a:blip r:embed="rId25">
                       <a:extLst>
                         <a:ext uri="{28A0092B-C50C-407E-A947-70E740481C1C}">
                           <a14:useLocalDpi xmlns:a14="http://schemas.microsoft.com/office/drawing/2010/main" val="0"/>
@@ -3088,7 +3193,7 @@
         </w:rPr>
         <w:drawing>
           <wp:inline distT="0" distB="0" distL="0" distR="0">
-            <wp:extent cx="2571750" cy="1733550"/>
+            <wp:extent cx="2571750" cy="1602940"/>
             <wp:effectExtent l="0" t="0" r="0" b="0"/>
             <wp:docPr id="56" name="Picture 56"/>
             <wp:cNvGraphicFramePr>
@@ -3102,7 +3207,7 @@
                     <pic:cNvPicPr/>
                   </pic:nvPicPr>
                   <pic:blipFill>
-                    <a:blip r:embed="rId24">
+                    <a:blip r:embed="rId14">
                       <a:extLst>
                         <a:ext uri="{28A0092B-C50C-407E-A947-70E740481C1C}">
                           <a14:useLocalDpi xmlns:a14="http://schemas.microsoft.com/office/drawing/2010/main" val="0"/>
@@ -3116,7 +3221,7 @@
                   <pic:spPr>
                     <a:xfrm>
                       <a:off x="0" y="0"/>
-                      <a:ext cx="2571750" cy="1733550"/>
+                      <a:ext cx="2571750" cy="1602940"/>
                     </a:xfrm>
                     <a:prstGeom prst="rect">
                       <a:avLst/>
@@ -3186,7 +3291,7 @@
                     <pic:cNvPicPr/>
                   </pic:nvPicPr>
                   <pic:blipFill>
-                    <a:blip r:embed="rId25">
+                    <a:blip r:embed="rId26">
                       <a:extLst>
                         <a:ext uri="{28A0092B-C50C-407E-A947-70E740481C1C}">
                           <a14:useLocalDpi xmlns:a14="http://schemas.microsoft.com/office/drawing/2010/main" val="0"/>
@@ -3277,8 +3382,8 @@
         </w:rPr>
         <w:drawing>
           <wp:inline distT="0" distB="0" distL="0" distR="0">
-            <wp:extent cx="2571750" cy="2238375"/>
-            <wp:effectExtent l="0" t="0" r="0" b="9525"/>
+            <wp:extent cx="2571750" cy="2076842"/>
+            <wp:effectExtent l="0" t="0" r="0" b="0"/>
             <wp:docPr id="57" name="Picture 57"/>
             <wp:cNvGraphicFramePr>
               <a:graphicFrameLocks xmlns:a="http://schemas.openxmlformats.org/drawingml/2006/main" noChangeAspect="1"/>
@@ -3291,7 +3396,7 @@
                     <pic:cNvPicPr/>
                   </pic:nvPicPr>
                   <pic:blipFill>
-                    <a:blip r:embed="rId26">
+                    <a:blip r:embed="rId27">
                       <a:extLst>
                         <a:ext uri="{28A0092B-C50C-407E-A947-70E740481C1C}">
                           <a14:useLocalDpi xmlns:a14="http://schemas.microsoft.com/office/drawing/2010/main" val="0"/>
@@ -3305,7 +3410,7 @@
                   <pic:spPr>
                     <a:xfrm>
                       <a:off x="0" y="0"/>
-                      <a:ext cx="2571750" cy="2238375"/>
+                      <a:ext cx="2571750" cy="2076842"/>
                     </a:xfrm>
                     <a:prstGeom prst="rect">
                       <a:avLst/>
@@ -3371,7 +3476,7 @@
                     <pic:cNvPicPr/>
                   </pic:nvPicPr>
                   <pic:blipFill>
-                    <a:blip r:embed="rId27">
+                    <a:blip r:embed="rId28">
                       <a:extLst>
                         <a:ext uri="{28A0092B-C50C-407E-A947-70E740481C1C}">
                           <a14:useLocalDpi xmlns:a14="http://schemas.microsoft.com/office/drawing/2010/main" val="0"/>
@@ -3451,7 +3556,6 @@
           <w:b/>
         </w:rPr>
       </w:pPr>
-      <w:bookmarkStart w:id="2" w:name="_GoBack"/>
       <w:r>
         <w:rPr>
           <w:b/>
@@ -3460,8 +3564,8 @@
         </w:rPr>
         <w:drawing>
           <wp:inline distT="0" distB="0" distL="0" distR="0">
-            <wp:extent cx="2571750" cy="1733550"/>
-            <wp:effectExtent l="0" t="0" r="0" b="0"/>
+            <wp:extent cx="2571750" cy="1592035"/>
+            <wp:effectExtent l="0" t="0" r="0" b="8255"/>
             <wp:docPr id="58" name="Picture 58"/>
             <wp:cNvGraphicFramePr>
               <a:graphicFrameLocks xmlns:a="http://schemas.openxmlformats.org/drawingml/2006/main" noChangeAspect="1"/>
@@ -3474,7 +3578,7 @@
                     <pic:cNvPicPr/>
                   </pic:nvPicPr>
                   <pic:blipFill>
-                    <a:blip r:embed="rId28">
+                    <a:blip r:embed="rId29">
                       <a:extLst>
                         <a:ext uri="{28A0092B-C50C-407E-A947-70E740481C1C}">
                           <a14:useLocalDpi xmlns:a14="http://schemas.microsoft.com/office/drawing/2010/main" val="0"/>
@@ -3488,7 +3592,7 @@
                   <pic:spPr>
                     <a:xfrm>
                       <a:off x="0" y="0"/>
-                      <a:ext cx="2571750" cy="1733550"/>
+                      <a:ext cx="2571750" cy="1592035"/>
                     </a:xfrm>
                     <a:prstGeom prst="rect">
                       <a:avLst/>
@@ -3500,7 +3604,6 @@
           </wp:inline>
         </w:drawing>
       </w:r>
-      <w:bookmarkEnd w:id="2"/>
     </w:p>
     <w:p>
       <w:pPr>
@@ -3567,7 +3670,7 @@
                     <pic:cNvPicPr/>
                   </pic:nvPicPr>
                   <pic:blipFill>
-                    <a:blip r:embed="rId29">
+                    <a:blip r:embed="rId30">
                       <a:extLst>
                         <a:ext uri="{28A0092B-C50C-407E-A947-70E740481C1C}">
                           <a14:useLocalDpi xmlns:a14="http://schemas.microsoft.com/office/drawing/2010/main" val="0"/>
@@ -3665,7 +3768,7 @@
                     <pic:cNvPicPr/>
                   </pic:nvPicPr>
                   <pic:blipFill>
-                    <a:blip r:embed="rId30">
+                    <a:blip r:embed="rId31">
                       <a:extLst>
                         <a:ext uri="{28A0092B-C50C-407E-A947-70E740481C1C}">
                           <a14:useLocalDpi xmlns:a14="http://schemas.microsoft.com/office/drawing/2010/main" val="0"/>
@@ -3734,7 +3837,7 @@
                     <pic:cNvPicPr/>
                   </pic:nvPicPr>
                   <pic:blipFill>
-                    <a:blip r:embed="rId31">
+                    <a:blip r:embed="rId32">
                       <a:extLst>
                         <a:ext uri="{28A0092B-C50C-407E-A947-70E740481C1C}">
                           <a14:useLocalDpi xmlns:a14="http://schemas.microsoft.com/office/drawing/2010/main" val="0"/>
@@ -3826,7 +3929,7 @@
                     <pic:cNvPicPr/>
                   </pic:nvPicPr>
                   <pic:blipFill>
-                    <a:blip r:embed="rId32">
+                    <a:blip r:embed="rId33">
                       <a:extLst>
                         <a:ext uri="{28A0092B-C50C-407E-A947-70E740481C1C}">
                           <a14:useLocalDpi xmlns:a14="http://schemas.microsoft.com/office/drawing/2010/main" val="0"/>
@@ -3924,7 +4027,7 @@
                     <pic:cNvPicPr/>
                   </pic:nvPicPr>
                   <pic:blipFill>
-                    <a:blip r:embed="rId33">
+                    <a:blip r:embed="rId34">
                       <a:extLst>
                         <a:ext uri="{28A0092B-C50C-407E-A947-70E740481C1C}">
                           <a14:useLocalDpi xmlns:a14="http://schemas.microsoft.com/office/drawing/2010/main" val="0"/>
@@ -4111,7 +4214,7 @@
                     <pic:cNvPicPr/>
                   </pic:nvPicPr>
                   <pic:blipFill>
-                    <a:blip r:embed="rId10">
+                    <a:blip r:embed="rId11">
                       <a:extLst>
                         <a:ext uri="{28A0092B-C50C-407E-A947-70E740481C1C}">
                           <a14:useLocalDpi xmlns:a14="http://schemas.microsoft.com/office/drawing/2010/main" val="0"/>
@@ -6031,35 +6134,29 @@
           <w:ilvl w:val="0"/>
           <w:numId w:val="13"/>
         </w:numPr>
-      </w:pPr>
-      <w:r>
-        <w:rPr>
-          <w:b/>
+        <w:rPr>
+          <w:lang w:val="vi-VN"/>
+        </w:rPr>
+      </w:pPr>
+      <w:r>
+        <w:rPr>
+          <w:b/>
+          <w:lang w:val="vi-VN"/>
         </w:rPr>
         <w:t>Điều kiện gọi thực hiện:</w:t>
       </w:r>
       <w:r>
+        <w:rPr>
+          <w:lang w:val="vi-VN"/>
+        </w:rPr>
         <w:t xml:space="preserve"> </w:t>
       </w:r>
       <w:r>
         <w:rPr>
           <w:b/>
-        </w:rPr>
-        <w:t xml:space="preserve">Khi người dùng nhấn vào nút </w:t>
-      </w:r>
-      <w:proofErr w:type="gramStart"/>
-      <w:r>
-        <w:rPr>
-          <w:b/>
-        </w:rPr>
-        <w:t>Thêm</w:t>
-      </w:r>
-      <w:proofErr w:type="gramEnd"/>
-      <w:r>
-        <w:rPr>
-          <w:b/>
-        </w:rPr>
-        <w:t xml:space="preserve"> mới trên màn hình.</w:t>
+          <w:lang w:val="vi-VN"/>
+        </w:rPr>
+        <w:t>Khi người dùng nhấn vào nút Thêm mới trên màn hình.</w:t>
       </w:r>
     </w:p>
     <w:p>
@@ -6069,10 +6166,14 @@
           <w:ilvl w:val="0"/>
           <w:numId w:val="13"/>
         </w:numPr>
-      </w:pPr>
-      <w:r>
-        <w:rPr>
-          <w:b/>
+        <w:rPr>
+          <w:lang w:val="vi-VN"/>
+        </w:rPr>
+      </w:pPr>
+      <w:r>
+        <w:rPr>
+          <w:b/>
+          <w:lang w:val="vi-VN"/>
         </w:rPr>
         <w:t xml:space="preserve">Sơ đồi luồng dữ liệu: </w:t>
       </w:r>
@@ -6081,6 +6182,9 @@
       <w:pPr>
         <w:pStyle w:val="ListParagraph"/>
         <w:ind w:left="1440"/>
+        <w:rPr>
+          <w:lang w:val="vi-VN"/>
+        </w:rPr>
       </w:pPr>
     </w:p>
     <w:p>
@@ -6309,7 +6413,7 @@
                     </pic:cNvPicPr>
                   </pic:nvPicPr>
                   <pic:blipFill>
-                    <a:blip r:embed="rId34">
+                    <a:blip r:embed="rId35">
                       <a:extLst>
                         <a:ext uri="{28A0092B-C50C-407E-A947-70E740481C1C}">
                           <a14:useLocalDpi xmlns:a14="http://schemas.microsoft.com/office/drawing/2010/main" val="0"/>
@@ -6556,7 +6660,7 @@
                     <pic:cNvPicPr/>
                   </pic:nvPicPr>
                   <pic:blipFill>
-                    <a:blip r:embed="rId11">
+                    <a:blip r:embed="rId13">
                       <a:extLst>
                         <a:ext uri="{28A0092B-C50C-407E-A947-70E740481C1C}">
                           <a14:useLocalDpi xmlns:a14="http://schemas.microsoft.com/office/drawing/2010/main" val="0"/>
@@ -9553,7 +9657,7 @@
                     </pic:cNvPicPr>
                   </pic:nvPicPr>
                   <pic:blipFill>
-                    <a:blip r:embed="rId35">
+                    <a:blip r:embed="rId36">
                       <a:extLst>
                         <a:ext uri="{28A0092B-C50C-407E-A947-70E740481C1C}">
                           <a14:useLocalDpi xmlns:a14="http://schemas.microsoft.com/office/drawing/2010/main" val="0"/>
@@ -9819,7 +9923,7 @@
                     <pic:cNvPicPr/>
                   </pic:nvPicPr>
                   <pic:blipFill>
-                    <a:blip r:embed="rId13">
+                    <a:blip r:embed="rId15">
                       <a:extLst>
                         <a:ext uri="{28A0092B-C50C-407E-A947-70E740481C1C}">
                           <a14:useLocalDpi xmlns:a14="http://schemas.microsoft.com/office/drawing/2010/main" val="0"/>
@@ -12026,7 +12130,7 @@
                     <pic:cNvPicPr/>
                   </pic:nvPicPr>
                   <pic:blipFill>
-                    <a:blip r:embed="rId36">
+                    <a:blip r:embed="rId37">
                       <a:extLst>
                         <a:ext uri="{28A0092B-C50C-407E-A947-70E740481C1C}">
                           <a14:useLocalDpi xmlns:a14="http://schemas.microsoft.com/office/drawing/2010/main" val="0"/>
@@ -13985,7 +14089,7 @@
                     </pic:cNvPicPr>
                   </pic:nvPicPr>
                   <pic:blipFill>
-                    <a:blip r:embed="rId37">
+                    <a:blip r:embed="rId38">
                       <a:extLst>
                         <a:ext uri="{28A0092B-C50C-407E-A947-70E740481C1C}">
                           <a14:useLocalDpi xmlns:a14="http://schemas.microsoft.com/office/drawing/2010/main" val="0"/>
@@ -14275,7 +14379,7 @@
                     <pic:cNvPicPr/>
                   </pic:nvPicPr>
                   <pic:blipFill>
-                    <a:blip r:embed="rId17">
+                    <a:blip r:embed="rId19">
                       <a:extLst>
                         <a:ext uri="{28A0092B-C50C-407E-A947-70E740481C1C}">
                           <a14:useLocalDpi xmlns:a14="http://schemas.microsoft.com/office/drawing/2010/main" val="0"/>
@@ -16467,7 +16571,7 @@
                     <pic:cNvPicPr/>
                   </pic:nvPicPr>
                   <pic:blipFill>
-                    <a:blip r:embed="rId38">
+                    <a:blip r:embed="rId39">
                       <a:extLst>
                         <a:ext uri="{28A0092B-C50C-407E-A947-70E740481C1C}">
                           <a14:useLocalDpi xmlns:a14="http://schemas.microsoft.com/office/drawing/2010/main" val="0"/>
@@ -18696,7 +18800,7 @@
                     <pic:cNvPicPr/>
                   </pic:nvPicPr>
                   <pic:blipFill>
-                    <a:blip r:embed="rId39">
+                    <a:blip r:embed="rId40">
                       <a:extLst>
                         <a:ext uri="{28A0092B-C50C-407E-A947-70E740481C1C}">
                           <a14:useLocalDpi xmlns:a14="http://schemas.microsoft.com/office/drawing/2010/main" val="0"/>
@@ -21061,7 +21165,7 @@
                     </pic:cNvPicPr>
                   </pic:nvPicPr>
                   <pic:blipFill>
-                    <a:blip r:embed="rId40">
+                    <a:blip r:embed="rId41">
                       <a:extLst>
                         <a:ext uri="{28A0092B-C50C-407E-A947-70E740481C1C}">
                           <a14:useLocalDpi xmlns:a14="http://schemas.microsoft.com/office/drawing/2010/main" val="0"/>
@@ -21350,7 +21454,7 @@
                     <pic:cNvPicPr/>
                   </pic:nvPicPr>
                   <pic:blipFill>
-                    <a:blip r:embed="rId41">
+                    <a:blip r:embed="rId42">
                       <a:extLst>
                         <a:ext uri="{28A0092B-C50C-407E-A947-70E740481C1C}">
                           <a14:useLocalDpi xmlns:a14="http://schemas.microsoft.com/office/drawing/2010/main" val="0"/>
@@ -23383,7 +23487,7 @@
                     <pic:cNvPicPr/>
                   </pic:nvPicPr>
                   <pic:blipFill>
-                    <a:blip r:embed="rId25">
+                    <a:blip r:embed="rId26">
                       <a:extLst>
                         <a:ext uri="{28A0092B-C50C-407E-A947-70E740481C1C}">
                           <a14:useLocalDpi xmlns:a14="http://schemas.microsoft.com/office/drawing/2010/main" val="0"/>
@@ -25286,7 +25390,7 @@
                     <pic:cNvPicPr/>
                   </pic:nvPicPr>
                   <pic:blipFill>
-                    <a:blip r:embed="rId27">
+                    <a:blip r:embed="rId28">
                       <a:extLst>
                         <a:ext uri="{28A0092B-C50C-407E-A947-70E740481C1C}">
                           <a14:useLocalDpi xmlns:a14="http://schemas.microsoft.com/office/drawing/2010/main" val="0"/>
@@ -27264,7 +27368,7 @@
                     <pic:cNvPicPr/>
                   </pic:nvPicPr>
                   <pic:blipFill>
-                    <a:blip r:embed="rId29">
+                    <a:blip r:embed="rId30">
                       <a:extLst>
                         <a:ext uri="{28A0092B-C50C-407E-A947-70E740481C1C}">
                           <a14:useLocalDpi xmlns:a14="http://schemas.microsoft.com/office/drawing/2010/main" val="0"/>
@@ -29097,7 +29201,7 @@
                     <pic:cNvPicPr/>
                   </pic:nvPicPr>
                   <pic:blipFill>
-                    <a:blip r:embed="rId30">
+                    <a:blip r:embed="rId31">
                       <a:extLst>
                         <a:ext uri="{28A0092B-C50C-407E-A947-70E740481C1C}">
                           <a14:useLocalDpi xmlns:a14="http://schemas.microsoft.com/office/drawing/2010/main" val="0"/>
@@ -30398,7 +30502,7 @@
                     </pic:cNvPicPr>
                   </pic:nvPicPr>
                   <pic:blipFill>
-                    <a:blip r:embed="rId42">
+                    <a:blip r:embed="rId43">
                       <a:extLst>
                         <a:ext uri="{28A0092B-C50C-407E-A947-70E740481C1C}">
                           <a14:useLocalDpi xmlns:a14="http://schemas.microsoft.com/office/drawing/2010/main" val="0"/>
@@ -30588,12 +30692,12 @@
       </w:pPr>
     </w:p>
     <w:sectPr>
-      <w:headerReference w:type="even" r:id="rId43"/>
-      <w:headerReference w:type="default" r:id="rId44"/>
-      <w:footerReference w:type="even" r:id="rId45"/>
-      <w:footerReference w:type="default" r:id="rId46"/>
-      <w:headerReference w:type="first" r:id="rId47"/>
-      <w:footerReference w:type="first" r:id="rId48"/>
+      <w:headerReference w:type="even" r:id="rId44"/>
+      <w:headerReference w:type="default" r:id="rId45"/>
+      <w:footerReference w:type="even" r:id="rId46"/>
+      <w:footerReference w:type="default" r:id="rId47"/>
+      <w:headerReference w:type="first" r:id="rId48"/>
+      <w:footerReference w:type="first" r:id="rId49"/>
       <w:pgSz w:w="12240" w:h="15840"/>
       <w:pgMar w:top="1440" w:right="1440" w:bottom="1440" w:left="1440" w:header="720" w:footer="720" w:gutter="0"/>
       <w:cols w:space="720"/>
@@ -34389,7 +34493,7 @@
 </file>
 
 <file path=customXml/itemProps1.xml><?xml version="1.0" encoding="utf-8"?>
-<ds:datastoreItem xmlns:ds="http://schemas.openxmlformats.org/officeDocument/2006/customXml" ds:itemID="{1D07EFDE-20C1-4466-9ED7-23AF7789371E}">
+<ds:datastoreItem xmlns:ds="http://schemas.openxmlformats.org/officeDocument/2006/customXml" ds:itemID="{1E8E6001-B717-4129-9D55-D508357F226F}">
   <ds:schemaRefs>
     <ds:schemaRef ds:uri="http://schemas.openxmlformats.org/officeDocument/2006/bibliography"/>
   </ds:schemaRefs>

</xml_diff>